<commit_message>
feat: finished for good with week-4 stuff
</commit_message>
<xml_diff>
--- a/Wk4/Activity4SpringJDBC.docx
+++ b/Wk4/Activity4SpringJDBC.docx
@@ -48,6 +48,39 @@
       <w:r>
         <w:t>Spring JDBC</w:t>
       </w:r>
+    </w:p>
+    <w:p/>
+    <w:p>
+      <w:pPr>
+        <w:rPr>
+          <w:rFonts w:ascii="Times New Roman" w:eastAsia="Times New Roman" w:hAnsi="Times New Roman" w:cs="Times New Roman"/>
+        </w:rPr>
+      </w:pPr>
+      <w:r>
+        <w:rPr>
+          <w:b/>
+          <w:bCs/>
+        </w:rPr>
+        <w:t xml:space="preserve">Project files available on my GitHub repository, here: </w:t>
+      </w:r>
+      <w:hyperlink r:id="rId5" w:history="1">
+        <w:r>
+          <w:rPr>
+            <w:rFonts w:ascii="Times New Roman" w:eastAsia="Times New Roman" w:hAnsi="Times New Roman" w:cs="Times New Roman"/>
+            <w:color w:val="0000FF"/>
+            <w:u w:val="single"/>
+          </w:rPr>
+          <w:t>https://github.com/DanielCender/CST-341/tree/master/assignment4</w:t>
+        </w:r>
+      </w:hyperlink>
+    </w:p>
+    <w:p>
+      <w:pPr>
+        <w:rPr>
+          <w:b/>
+          <w:bCs/>
+        </w:rPr>
+      </w:pPr>
     </w:p>
     <w:p/>
     <w:p>
@@ -120,7 +153,7 @@
                     <pic:cNvPicPr/>
                   </pic:nvPicPr>
                   <pic:blipFill>
-                    <a:blip r:embed="rId5" cstate="print">
+                    <a:blip r:embed="rId6" cstate="print">
                       <a:extLst>
                         <a:ext uri="{28A0092B-C50C-407E-A947-70E740481C1C}">
                           <a14:useLocalDpi xmlns:a14="http://schemas.microsoft.com/office/drawing/2010/main" val="0"/>
@@ -271,7 +304,7 @@
                     <pic:cNvPicPr/>
                   </pic:nvPicPr>
                   <pic:blipFill>
-                    <a:blip r:embed="rId6" cstate="print">
+                    <a:blip r:embed="rId7" cstate="print">
                       <a:extLst>
                         <a:ext uri="{28A0092B-C50C-407E-A947-70E740481C1C}">
                           <a14:useLocalDpi xmlns:a14="http://schemas.microsoft.com/office/drawing/2010/main" val="0"/>
@@ -391,7 +424,7 @@
                     <pic:cNvPicPr/>
                   </pic:nvPicPr>
                   <pic:blipFill>
-                    <a:blip r:embed="rId7" cstate="print">
+                    <a:blip r:embed="rId8" cstate="print">
                       <a:extLst>
                         <a:ext uri="{28A0092B-C50C-407E-A947-70E740481C1C}">
                           <a14:useLocalDpi xmlns:a14="http://schemas.microsoft.com/office/drawing/2010/main" val="0"/>
@@ -448,7 +481,7 @@
                     <pic:cNvPicPr/>
                   </pic:nvPicPr>
                   <pic:blipFill>
-                    <a:blip r:embed="rId8" cstate="print">
+                    <a:blip r:embed="rId9" cstate="print">
                       <a:extLst>
                         <a:ext uri="{28A0092B-C50C-407E-A947-70E740481C1C}">
                           <a14:useLocalDpi xmlns:a14="http://schemas.microsoft.com/office/drawing/2010/main" val="0"/>
@@ -583,7 +616,7 @@
                     <pic:cNvPicPr/>
                   </pic:nvPicPr>
                   <pic:blipFill>
-                    <a:blip r:embed="rId9" cstate="print">
+                    <a:blip r:embed="rId10" cstate="print">
                       <a:extLst>
                         <a:ext uri="{28A0092B-C50C-407E-A947-70E740481C1C}">
                           <a14:useLocalDpi xmlns:a14="http://schemas.microsoft.com/office/drawing/2010/main" val="0"/>
@@ -2061,6 +2094,18 @@
       <w:szCs w:val="22"/>
     </w:rPr>
   </w:style>
+  <w:style w:type="character" w:styleId="Hyperlink">
+    <w:name w:val="Hyperlink"/>
+    <w:basedOn w:val="DefaultParagraphFont"/>
+    <w:uiPriority w:val="99"/>
+    <w:semiHidden/>
+    <w:unhideWhenUsed/>
+    <w:rsid w:val="00F94C7D"/>
+    <w:rPr>
+      <w:color w:val="0000FF"/>
+      <w:u w:val="single"/>
+    </w:rPr>
+  </w:style>
 </w:styles>
 </file>
 

</xml_diff>